<commit_message>
Commit biên bản họp nhóm
</commit_message>
<xml_diff>
--- a/documents/Bien-ban-hop-nhom_WebBanLinhKienMayTinh_07122017.docx
+++ b/documents/Bien-ban-hop-nhom_WebBanLinhKienMayTinh_07122017.docx
@@ -1723,15 +1723,7 @@
                 <w:sz w:val="26"/>
                 <w:szCs w:val="26"/>
               </w:rPr>
-              <w:t>Trang chủ</w:t>
-            </w:r>
-            <w:r>
-              <w:rPr>
-                <w:rFonts w:ascii="Times New Roman" w:hAnsi="Times New Roman" w:cs="Times New Roman"/>
-                <w:sz w:val="26"/>
-                <w:szCs w:val="26"/>
-              </w:rPr>
-              <w:t>, admin</w:t>
+              <w:t>Vắng</w:t>
             </w:r>
           </w:p>
         </w:tc>
@@ -1986,7 +1978,7 @@
                 <w:sz w:val="26"/>
                 <w:szCs w:val="26"/>
               </w:rPr>
-              <w:t>Trang search</w:t>
+              <w:t>Vắng</w:t>
             </w:r>
           </w:p>
         </w:tc>
@@ -2116,8 +2108,10 @@
                 <w:sz w:val="26"/>
                 <w:szCs w:val="26"/>
               </w:rPr>
-              <w:t>cart, user</w:t>
+              <w:t xml:space="preserve">cart </w:t>
             </w:r>
+            <w:bookmarkStart w:id="0" w:name="_GoBack"/>
+            <w:bookmarkEnd w:id="0"/>
           </w:p>
         </w:tc>
         <w:tc>
@@ -2197,8 +2191,6 @@
         </w:rPr>
         <w:t>Khối lượng % của đề tài: 70%</w:t>
       </w:r>
-      <w:bookmarkStart w:id="0" w:name="_GoBack"/>
-      <w:bookmarkEnd w:id="0"/>
     </w:p>
     <w:p>
       <w:pPr>
@@ -8336,7 +8328,7 @@
 </file>
 
 <file path=customXml/itemProps1.xml><?xml version="1.0" encoding="utf-8"?>
-<ds:datastoreItem xmlns:ds="http://schemas.openxmlformats.org/officeDocument/2006/customXml" ds:itemID="{AE4D595E-E3BF-4169-A9E9-8278369744D0}">
+<ds:datastoreItem xmlns:ds="http://schemas.openxmlformats.org/officeDocument/2006/customXml" ds:itemID="{CB480ED4-02AC-47FE-9567-7E2DC9810F4B}">
   <ds:schemaRefs>
     <ds:schemaRef ds:uri="http://schemas.openxmlformats.org/officeDocument/2006/bibliography"/>
   </ds:schemaRefs>

</xml_diff>